<commit_message>
update for elia engineer
</commit_message>
<xml_diff>
--- a/networks/מבחן מסכם - קורס רשתות.docx
+++ b/networks/מבחן מסכם - קורס רשתות.docx
@@ -1260,6 +1260,77 @@
           <w:rFonts w:hint="cs"/>
           <w:rtl/>
         </w:rPr>
+        <w:t xml:space="preserve"> את הכתובת מקבלים מספק </w:t>
+      </w:r>
+      <w:proofErr w:type="spellStart"/>
+      <w:r>
+        <w:rPr>
+          <w:rFonts w:hint="cs"/>
+          <w:rtl/>
+        </w:rPr>
+        <w:t>האנטרנט</w:t>
+      </w:r>
+      <w:proofErr w:type="spellEnd"/>
+      <w:r>
+        <w:rPr>
+          <w:rFonts w:hint="cs"/>
+          <w:rtl/>
+        </w:rPr>
+        <w:t xml:space="preserve"> או </w:t>
+      </w:r>
+      <w:proofErr w:type="spellStart"/>
+      <w:r>
+        <w:rPr>
+          <w:rFonts w:hint="cs"/>
+          <w:rtl/>
+        </w:rPr>
+        <w:t>מהראוטר</w:t>
+      </w:r>
+      <w:proofErr w:type="spellEnd"/>
+      <w:r>
+        <w:rPr>
+          <w:rFonts w:hint="cs"/>
+          <w:rtl/>
+        </w:rPr>
+        <w:t xml:space="preserve"> </w:t>
+      </w:r>
+      <w:r>
+        <w:rPr>
+          <w:rFonts w:hint="cs"/>
+          <w:rtl/>
+        </w:rPr>
+        <w:t xml:space="preserve">,ודרכו המחשב יודע לאן לשלוח את המידע </w:t>
+      </w:r>
+      <w:proofErr w:type="spellStart"/>
+      <w:r>
+        <w:rPr>
+          <w:rFonts w:hint="cs"/>
+          <w:rtl/>
+        </w:rPr>
+        <w:t>באנטרנט</w:t>
+      </w:r>
+      <w:proofErr w:type="spellEnd"/>
+      <w:r>
+        <w:rPr>
+          <w:rFonts w:hint="cs"/>
+          <w:rtl/>
+        </w:rPr>
+        <w:t xml:space="preserve"> שעובר דרך </w:t>
+      </w:r>
+      <w:proofErr w:type="spellStart"/>
+      <w:r>
+        <w:rPr>
+          <w:rFonts w:hint="cs"/>
+          <w:rtl/>
+        </w:rPr>
+        <w:t>הראוטרים</w:t>
+      </w:r>
+      <w:proofErr w:type="spellEnd"/>
+      <w:r>
+        <w:rPr>
+          <w:rFonts w:hint="cs"/>
+          <w:rtl/>
+        </w:rPr>
         <w:t>.</w:t>
       </w:r>
       <w:r>
@@ -1267,7 +1338,52 @@
           <w:rFonts w:hint="cs"/>
           <w:rtl/>
         </w:rPr>
-        <w:t xml:space="preserve"> הכתובת מורכבת מ32 ביטים.</w:t>
+        <w:t xml:space="preserve"> </w:t>
+      </w:r>
+      <w:r>
+        <w:rPr>
+          <w:rFonts w:hint="cs"/>
+          <w:rtl/>
+        </w:rPr>
+        <w:t xml:space="preserve">כתובת </w:t>
+      </w:r>
+      <w:proofErr w:type="spellStart"/>
+      <w:r>
+        <w:t>ip</w:t>
+      </w:r>
+      <w:proofErr w:type="spellEnd"/>
+      <w:r>
+        <w:t xml:space="preserve"> </w:t>
+      </w:r>
+      <w:r>
+        <w:rPr>
+          <w:rFonts w:hint="cs"/>
+          <w:rtl/>
+        </w:rPr>
+        <w:t xml:space="preserve"> בעצם משמשת ככתובות לוגית שמאפשר למחשבים </w:t>
+      </w:r>
+      <w:proofErr w:type="spellStart"/>
+      <w:r>
+        <w:rPr>
+          <w:rFonts w:hint="cs"/>
+          <w:rtl/>
+        </w:rPr>
+        <w:t>וראוטרים</w:t>
+      </w:r>
+      <w:proofErr w:type="spellEnd"/>
+      <w:r>
+        <w:rPr>
+          <w:rFonts w:hint="cs"/>
+          <w:rtl/>
+        </w:rPr>
+        <w:t xml:space="preserve"> להבין איך לנתב מידע בין רשתות שונות. </w:t>
+      </w:r>
+      <w:r>
+        <w:rPr>
+          <w:rFonts w:hint="cs"/>
+          <w:rtl/>
+        </w:rPr>
+        <w:t>הכתובת מורכבת מ32 ביטים.</w:t>
       </w:r>
     </w:p>
     <w:p>
@@ -1349,7 +1465,132 @@
         <w:t xml:space="preserve"> לדוגמא </w:t>
       </w:r>
       <w:r>
+        <w:rPr>
+          <w:rFonts w:hint="cs"/>
+          <w:rtl/>
+        </w:rPr>
+        <w:t xml:space="preserve"> </w:t>
+      </w:r>
+      <w:r>
         <w:t>192.168.1.2</w:t>
+      </w:r>
+      <w:r>
+        <w:rPr>
+          <w:rFonts w:hint="cs"/>
+          <w:rtl/>
+        </w:rPr>
+        <w:t xml:space="preserve">. לכל מכשיר עם כרטיס רשת נקבע כתובת </w:t>
+      </w:r>
+      <w:r>
+        <w:rPr>
+          <w:rFonts w:hint="cs"/>
+        </w:rPr>
+        <w:t xml:space="preserve">MAC </w:t>
+      </w:r>
+      <w:r>
+        <w:rPr>
+          <w:rFonts w:hint="cs"/>
+          <w:rtl/>
+        </w:rPr>
+        <w:t xml:space="preserve"> על ידי היצרן , כתובת זו משמשת ברשת מקומית</w:t>
+      </w:r>
+      <w:r>
+        <w:rPr>
+          <w:rFonts w:hint="cs"/>
+          <w:rtl/>
+        </w:rPr>
+        <w:t>. כל מכשיר ברשת המקומית שומר את כתובת ה</w:t>
+      </w:r>
+      <w:r>
+        <w:rPr>
+          <w:rFonts w:hint="cs"/>
+        </w:rPr>
+        <w:t>MAC</w:t>
+      </w:r>
+      <w:r>
+        <w:rPr>
+          <w:rFonts w:hint="cs"/>
+          <w:rtl/>
+        </w:rPr>
+        <w:t xml:space="preserve"> עבור כל כתובת </w:t>
+      </w:r>
+      <w:r>
+        <w:rPr>
+          <w:rFonts w:hint="cs"/>
+        </w:rPr>
+        <w:t xml:space="preserve">IP </w:t>
+      </w:r>
+      <w:r>
+        <w:rPr>
+          <w:rFonts w:hint="cs"/>
+          <w:rtl/>
+        </w:rPr>
+        <w:t xml:space="preserve"> שהוא מכיר על ידי ה</w:t>
+      </w:r>
+      <w:proofErr w:type="spellStart"/>
+      <w:r>
+        <w:t>arp</w:t>
+      </w:r>
+      <w:proofErr w:type="spellEnd"/>
+      <w:r>
+        <w:rPr>
+          <w:rFonts w:hint="cs"/>
+        </w:rPr>
+        <w:t xml:space="preserve">  </w:t>
+      </w:r>
+      <w:r>
+        <w:rPr>
+          <w:rFonts w:hint="cs"/>
+          <w:rtl/>
+        </w:rPr>
+        <w:t xml:space="preserve">, ככה כאשר נשלחת בקשה למחשב באותה רשת נשלח בקשה לכל המכשירים שבאותה רשת ושואלים את כולם למי יש את </w:t>
+      </w:r>
+      <w:proofErr w:type="spellStart"/>
+      <w:r>
+        <w:rPr>
+          <w:rFonts w:hint="cs"/>
+          <w:rtl/>
+        </w:rPr>
+        <w:t>האייפיי</w:t>
+      </w:r>
+      <w:proofErr w:type="spellEnd"/>
+      <w:r>
+        <w:rPr>
+          <w:rFonts w:hint="cs"/>
+          <w:rtl/>
+        </w:rPr>
+        <w:t xml:space="preserve"> שנשלח כאשר מכשיר עונה אז באמצעות ה</w:t>
+      </w:r>
+      <w:proofErr w:type="spellStart"/>
+      <w:r>
+        <w:t>arp</w:t>
+      </w:r>
+      <w:proofErr w:type="spellEnd"/>
+      <w:r>
+        <w:rPr>
+          <w:rFonts w:hint="cs"/>
+        </w:rPr>
+        <w:t xml:space="preserve"> </w:t>
+      </w:r>
+      <w:r>
+        <w:rPr>
+          <w:rFonts w:hint="cs"/>
+          <w:rtl/>
+        </w:rPr>
+        <w:t xml:space="preserve"> יודעים איזה כתובת </w:t>
+      </w:r>
+      <w:r>
+        <w:rPr>
+          <w:rFonts w:hint="cs"/>
+        </w:rPr>
+        <w:t>MAC</w:t>
+      </w:r>
+      <w:r>
+        <w:rPr>
+          <w:rFonts w:hint="cs"/>
+          <w:rtl/>
+        </w:rPr>
+        <w:t xml:space="preserve"> שייכת למכשיר הזה ושולחים את הקשה אליו.</w:t>
       </w:r>
     </w:p>
     <w:p>
@@ -1426,7 +1667,86 @@
           <w:rFonts w:hint="cs"/>
           <w:rtl/>
         </w:rPr>
-        <w:t xml:space="preserve"> האינטרנט.</w:t>
+        <w:t xml:space="preserve"> האינטרנט</w:t>
+      </w:r>
+      <w:r>
+        <w:rPr>
+          <w:rFonts w:hint="cs"/>
+          <w:rtl/>
+        </w:rPr>
+        <w:t xml:space="preserve"> ה-</w:t>
+      </w:r>
+      <w:r>
+        <w:rPr>
+          <w:rFonts w:hint="cs"/>
+        </w:rPr>
+        <w:t xml:space="preserve"> NAT </w:t>
+      </w:r>
+      <w:r>
+        <w:rPr>
+          <w:rFonts w:hint="cs"/>
+          <w:rtl/>
+        </w:rPr>
+        <w:t xml:space="preserve"> דואג לשבור את הכתובת </w:t>
+      </w:r>
+      <w:proofErr w:type="spellStart"/>
+      <w:r>
+        <w:t>ip</w:t>
+      </w:r>
+      <w:proofErr w:type="spellEnd"/>
+      <w:r>
+        <w:t xml:space="preserve"> </w:t>
+      </w:r>
+      <w:r>
+        <w:rPr>
+          <w:rFonts w:hint="cs"/>
+          <w:rtl/>
+        </w:rPr>
+        <w:t xml:space="preserve"> הפנימית לכתובת </w:t>
+      </w:r>
+      <w:proofErr w:type="spellStart"/>
+      <w:r>
+        <w:t>ip</w:t>
+      </w:r>
+      <w:proofErr w:type="spellEnd"/>
+      <w:r>
+        <w:t xml:space="preserve"> </w:t>
+      </w:r>
+      <w:r>
+        <w:rPr>
+          <w:rtl/>
+        </w:rPr>
+        <w:tab/>
+      </w:r>
+      <w:r>
+        <w:rPr>
+          <w:rFonts w:hint="cs"/>
+          <w:rtl/>
+        </w:rPr>
+        <w:t xml:space="preserve">ציבורית ,יש לו טבלה בה שומר פורט פרטי  כתובת פרטית וכן ציבורי וכך כשהשרת מחזיר תשובה </w:t>
+      </w:r>
+      <w:proofErr w:type="spellStart"/>
+      <w:r>
+        <w:rPr>
+          <w:rFonts w:hint="cs"/>
+          <w:rtl/>
+        </w:rPr>
+        <w:t>הראוטר</w:t>
+      </w:r>
+      <w:proofErr w:type="spellEnd"/>
+      <w:r>
+        <w:rPr>
+          <w:rFonts w:hint="cs"/>
+          <w:rtl/>
+        </w:rPr>
+        <w:t xml:space="preserve"> יודע לאיזה מחשב פנימי לשלוח את התשובה דרך הפורט</w:t>
+      </w:r>
+      <w:r>
+        <w:rPr>
+          <w:rFonts w:hint="cs"/>
+          <w:rtl/>
+        </w:rPr>
+        <w:t>.</w:t>
       </w:r>
       <w:r>
         <w:rPr>
@@ -1548,7 +1868,93 @@
           <w:rFonts w:hint="cs"/>
           <w:rtl/>
         </w:rPr>
+        <w:t xml:space="preserve"> כמו כן ה</w:t>
+      </w:r>
+      <w:proofErr w:type="spellStart"/>
+      <w:r>
+        <w:t>nat</w:t>
+      </w:r>
+      <w:proofErr w:type="spellEnd"/>
+      <w:r>
+        <w:rPr>
+          <w:rFonts w:hint="cs"/>
+        </w:rPr>
+        <w:t xml:space="preserve">  </w:t>
+      </w:r>
+      <w:r>
+        <w:rPr>
+          <w:rFonts w:hint="cs"/>
+          <w:rtl/>
+        </w:rPr>
+        <w:t xml:space="preserve">, מנהל כתובות </w:t>
+      </w:r>
+      <w:r>
+        <w:rPr>
+          <w:rFonts w:hint="cs"/>
+        </w:rPr>
+        <w:t xml:space="preserve">IP </w:t>
+      </w:r>
+      <w:r>
+        <w:rPr>
+          <w:rFonts w:hint="cs"/>
+          <w:rtl/>
+        </w:rPr>
+        <w:t xml:space="preserve"> ואת הפורט ברשת החיצונית.</w:t>
+      </w:r>
+      <w:r>
+        <w:rPr>
+          <w:rFonts w:hint="cs"/>
+          <w:rtl/>
+        </w:rPr>
         <w:t xml:space="preserve"> </w:t>
+      </w:r>
+      <w:r>
+        <w:rPr>
+          <w:rFonts w:hint="cs"/>
+          <w:rtl/>
+        </w:rPr>
+        <w:t xml:space="preserve">יש לו טבלה בה שומר פורט פרטי  כתובת פרטית וכן ציבורי וכך כשהשרת מחזיר תשובה </w:t>
+      </w:r>
+      <w:proofErr w:type="spellStart"/>
+      <w:r>
+        <w:rPr>
+          <w:rFonts w:hint="cs"/>
+          <w:rtl/>
+        </w:rPr>
+        <w:t>הראוטר</w:t>
+      </w:r>
+      <w:proofErr w:type="spellEnd"/>
+      <w:r>
+        <w:rPr>
+          <w:rFonts w:hint="cs"/>
+          <w:rtl/>
+        </w:rPr>
+        <w:t xml:space="preserve"> יודע לאיזה מחשב פנימי לשלוח את התשובה דרך הפורט.</w:t>
+      </w:r>
+      <w:r>
+        <w:rPr>
+          <w:rFonts w:hint="cs"/>
+          <w:rtl/>
+        </w:rPr>
+        <w:t xml:space="preserve"> ברשת המקומית ה</w:t>
+      </w:r>
+      <w:proofErr w:type="spellStart"/>
+      <w:r>
+        <w:t>nat</w:t>
+      </w:r>
+      <w:proofErr w:type="spellEnd"/>
+      <w:r>
+        <w:rPr>
+          <w:rFonts w:hint="cs"/>
+        </w:rPr>
+        <w:t xml:space="preserve">  </w:t>
+      </w:r>
+      <w:r>
+        <w:rPr>
+          <w:rFonts w:hint="cs"/>
+          <w:rtl/>
+        </w:rPr>
+        <w:t xml:space="preserve"> לא יכול לעזור כי שם יש צורך בזיהוי של המכשירים ברמת החומרה.</w:t>
       </w:r>
     </w:p>
     <w:p>
@@ -1559,6 +1965,10 @@
           <w:numId w:val="10"/>
         </w:numPr>
         <w:bidi/>
+        <w:rPr>
+          <w:b/>
+          <w:bCs/>
+        </w:rPr>
       </w:pPr>
       <w:r>
         <w:rPr>
@@ -1576,8 +1986,53 @@
       <w:r>
         <w:rPr>
           <w:rFonts w:hint="cs"/>
-        </w:rPr>
-        <w:t xml:space="preserve">  </w:t>
+          <w:rtl/>
+        </w:rPr>
+        <w:t xml:space="preserve"> </w:t>
+      </w:r>
+      <w:r>
+        <w:rPr>
+          <w:rFonts w:hint="cs"/>
+          <w:b/>
+          <w:bCs/>
+          <w:rtl/>
+        </w:rPr>
+        <w:t>א.</w:t>
+      </w:r>
+      <w:r>
+        <w:rPr>
+          <w:rFonts w:hint="cs"/>
+          <w:b/>
+          <w:bCs/>
+        </w:rPr>
+        <w:t xml:space="preserve"> </w:t>
+      </w:r>
+      <w:r>
+        <w:rPr>
+          <w:rFonts w:hint="cs"/>
+          <w:b/>
+          <w:bCs/>
+          <w:rtl/>
+        </w:rPr>
+        <w:t>אמ</w:t>
+      </w:r>
+      <w:r>
+        <w:rPr>
+          <w:rFonts w:hint="cs"/>
+          <w:b/>
+          <w:bCs/>
+          <w:rtl/>
+        </w:rPr>
+        <w:t>י</w:t>
+      </w:r>
+      <w:r>
+        <w:rPr>
+          <w:rFonts w:hint="cs"/>
+          <w:b/>
+          <w:bCs/>
+          <w:rtl/>
+        </w:rPr>
+        <w:t>נות</w:t>
       </w:r>
       <w:r>
         <w:rPr>
@@ -1625,25 +2080,37 @@
         </w:rPr>
         <w:t>טוב למייל והעברת קבצים.</w:t>
       </w:r>
-    </w:p>
-    <w:p>
-      <w:pPr>
-        <w:pStyle w:val="NormalWeb"/>
-        <w:bidi/>
-        <w:ind w:left="993"/>
-      </w:pPr>
-      <w:r>
-        <w:rPr>
-          <w:rFonts w:hint="cs"/>
-        </w:rPr>
-        <w:t>UDP</w:t>
-      </w:r>
-      <w:r>
-        <w:rPr>
-          <w:rFonts w:hint="cs"/>
-          <w:rtl/>
-        </w:rPr>
-        <w:t xml:space="preserve">- שולחים </w:t>
+      <w:r>
+        <w:rPr>
+          <w:rFonts w:hint="cs"/>
+          <w:rtl/>
+        </w:rPr>
+        <w:t xml:space="preserve"> </w:t>
+      </w:r>
+      <w:r>
+        <w:rPr>
+          <w:rFonts w:hint="cs"/>
+          <w:b/>
+          <w:bCs/>
+          <w:rtl/>
+        </w:rPr>
+        <w:t>ב. קשר בין הלקוח לשרת</w:t>
+      </w:r>
+      <w:r>
+        <w:rPr>
+          <w:rFonts w:hint="cs"/>
+          <w:b/>
+          <w:bCs/>
+          <w:rtl/>
+        </w:rPr>
+        <w:t xml:space="preserve"> </w:t>
+      </w:r>
+      <w:r>
+        <w:rPr>
+          <w:rFonts w:hint="cs"/>
+          <w:rtl/>
+        </w:rPr>
+        <w:t xml:space="preserve">לפני שהנתונים נשלחים על ידי </w:t>
       </w:r>
       <w:proofErr w:type="spellStart"/>
       <w:r>
@@ -1651,7 +2118,7 @@
           <w:rFonts w:hint="cs"/>
           <w:rtl/>
         </w:rPr>
-        <w:t>פקטה</w:t>
+        <w:t>הנדשייק</w:t>
       </w:r>
       <w:proofErr w:type="spellEnd"/>
       <w:r>
@@ -1659,118 +2126,39 @@
           <w:rFonts w:hint="cs"/>
           <w:rtl/>
         </w:rPr>
-        <w:t xml:space="preserve"> אחת אחרי השנייה </w:t>
-      </w:r>
-      <w:r>
-        <w:rPr>
-          <w:rFonts w:hint="cs"/>
-          <w:rtl/>
-        </w:rPr>
-        <w:t xml:space="preserve">במהירות </w:t>
-      </w:r>
-      <w:r>
-        <w:rPr>
-          <w:rFonts w:hint="cs"/>
-          <w:rtl/>
-        </w:rPr>
-        <w:t xml:space="preserve">בלי אישור שהתקבל ולכן יכול לצאת מצב שנאבדה בדרך </w:t>
-      </w:r>
-      <w:proofErr w:type="spellStart"/>
-      <w:proofErr w:type="gramStart"/>
-      <w:r>
-        <w:rPr>
-          <w:rFonts w:hint="cs"/>
-          <w:rtl/>
-        </w:rPr>
-        <w:t>פקטה</w:t>
-      </w:r>
-      <w:proofErr w:type="spellEnd"/>
-      <w:r>
-        <w:rPr>
-          <w:rFonts w:hint="cs"/>
-        </w:rPr>
-        <w:t xml:space="preserve">  </w:t>
-      </w:r>
-      <w:r>
-        <w:rPr>
-          <w:rFonts w:hint="cs"/>
-          <w:rtl/>
-        </w:rPr>
-        <w:t>או</w:t>
-      </w:r>
-      <w:proofErr w:type="gramEnd"/>
-      <w:r>
-        <w:rPr>
-          <w:rFonts w:hint="cs"/>
-          <w:rtl/>
-        </w:rPr>
-        <w:t xml:space="preserve"> שלא הגיעה בסדר הנכון.</w:t>
-      </w:r>
-      <w:r>
-        <w:rPr>
-          <w:rFonts w:hint="cs"/>
-          <w:rtl/>
-        </w:rPr>
-        <w:t xml:space="preserve"> טוב לשיחות </w:t>
-      </w:r>
-      <w:proofErr w:type="spellStart"/>
-      <w:r>
-        <w:rPr>
-          <w:rFonts w:hint="cs"/>
-          <w:rtl/>
-        </w:rPr>
-        <w:t>ווצאפ</w:t>
-      </w:r>
-      <w:proofErr w:type="spellEnd"/>
-      <w:r>
-        <w:rPr>
-          <w:rFonts w:hint="cs"/>
-          <w:rtl/>
-        </w:rPr>
-        <w:t>.</w:t>
-      </w:r>
-    </w:p>
-    <w:p>
-      <w:pPr>
-        <w:pStyle w:val="NormalWeb"/>
-        <w:bidi/>
-        <w:ind w:left="720"/>
-        <w:rPr>
-          <w:rtl/>
-        </w:rPr>
-      </w:pPr>
-      <w:r>
-        <w:rPr>
-          <w:rFonts w:hint="cs"/>
-        </w:rPr>
-        <w:t xml:space="preserve">ICMP   </w:t>
-      </w:r>
-      <w:r>
-        <w:rPr>
-          <w:rFonts w:hint="cs"/>
-          <w:rtl/>
-        </w:rPr>
-        <w:t xml:space="preserve">- </w:t>
-      </w:r>
-      <w:r>
-        <w:rPr>
-          <w:rFonts w:hint="cs"/>
-          <w:rtl/>
-        </w:rPr>
-        <w:t>אינו מיועד להעברת נתונים אלא לבקרה ומציאת תקלות ול</w:t>
-      </w:r>
-      <w:r>
-        <w:rPr>
-          <w:rtl/>
-        </w:rPr>
-        <w:t>ניהול רשתות</w:t>
-      </w:r>
-      <w:r>
-        <w:rPr>
-          <w:rFonts w:hint="cs"/>
-          <w:rtl/>
-        </w:rPr>
-        <w:t>.</w:t>
+        <w:t xml:space="preserve"> שבו הלקוח והשרת מסכמים את אופן העברת הנתונים. </w:t>
+      </w:r>
+      <w:r>
+        <w:rPr>
+          <w:rFonts w:hint="cs"/>
+          <w:b/>
+          <w:bCs/>
+          <w:rtl/>
+        </w:rPr>
+        <w:t xml:space="preserve">ג. שומר על סדר הנתונים </w:t>
+      </w:r>
+      <w:r>
+        <w:rPr>
+          <w:rFonts w:hint="cs"/>
+          <w:rtl/>
+        </w:rPr>
+        <w:t xml:space="preserve">ואם חבילה נאבדה בדרך או לא נשלחה ידאג לשלוח מחדש ולסדר את העברה. </w:t>
+      </w:r>
+      <w:r>
+        <w:rPr>
+          <w:rFonts w:hint="cs"/>
+          <w:b/>
+          <w:bCs/>
+          <w:rtl/>
+        </w:rPr>
+        <w:t xml:space="preserve">ד. זרימה של הנתונים </w:t>
+      </w:r>
+      <w:r>
+        <w:rPr>
+          <w:rFonts w:hint="cs"/>
+          <w:rtl/>
+        </w:rPr>
+        <w:t>בקצב שלא יעמיס על הצד המקבל.</w:t>
       </w:r>
     </w:p>
     <w:p>
@@ -1782,6 +2170,344 @@
         </w:numPr>
         <w:bidi/>
         <w:rPr>
+          <w:b/>
+          <w:bCs/>
+        </w:rPr>
+      </w:pPr>
+      <w:r>
+        <w:rPr>
+          <w:rFonts w:hint="cs"/>
+        </w:rPr>
+        <w:t>UDP</w:t>
+      </w:r>
+      <w:proofErr w:type="gramStart"/>
+      <w:r>
+        <w:rPr>
+          <w:rFonts w:hint="cs"/>
+          <w:rtl/>
+        </w:rPr>
+        <w:t xml:space="preserve">- </w:t>
+      </w:r>
+      <w:r>
+        <w:rPr>
+          <w:rFonts w:hint="cs"/>
+          <w:rtl/>
+        </w:rPr>
+        <w:t xml:space="preserve"> </w:t>
+      </w:r>
+      <w:r>
+        <w:rPr>
+          <w:rFonts w:hint="cs"/>
+          <w:b/>
+          <w:bCs/>
+          <w:rtl/>
+        </w:rPr>
+        <w:t>א</w:t>
+      </w:r>
+      <w:proofErr w:type="gramEnd"/>
+      <w:r>
+        <w:rPr>
+          <w:rFonts w:hint="cs"/>
+          <w:b/>
+          <w:bCs/>
+          <w:rtl/>
+        </w:rPr>
+        <w:t>. אי אמינות</w:t>
+      </w:r>
+      <w:r>
+        <w:rPr>
+          <w:rFonts w:hint="cs"/>
+          <w:rtl/>
+        </w:rPr>
+        <w:t xml:space="preserve"> </w:t>
+      </w:r>
+      <w:r>
+        <w:rPr>
+          <w:rFonts w:hint="cs"/>
+          <w:rtl/>
+        </w:rPr>
+        <w:t xml:space="preserve">שולחים </w:t>
+      </w:r>
+      <w:proofErr w:type="spellStart"/>
+      <w:r>
+        <w:rPr>
+          <w:rFonts w:hint="cs"/>
+          <w:rtl/>
+        </w:rPr>
+        <w:t>פקטה</w:t>
+      </w:r>
+      <w:proofErr w:type="spellEnd"/>
+      <w:r>
+        <w:rPr>
+          <w:rFonts w:hint="cs"/>
+          <w:rtl/>
+        </w:rPr>
+        <w:t xml:space="preserve"> אחת אחרי השנייה </w:t>
+      </w:r>
+      <w:r>
+        <w:rPr>
+          <w:rFonts w:hint="cs"/>
+          <w:rtl/>
+        </w:rPr>
+        <w:t xml:space="preserve">במהירות </w:t>
+      </w:r>
+      <w:r>
+        <w:rPr>
+          <w:rFonts w:hint="cs"/>
+          <w:rtl/>
+        </w:rPr>
+        <w:t xml:space="preserve">בלי אישור שהתקבל ולכן יכול לצאת מצב שנאבדה בדרך </w:t>
+      </w:r>
+      <w:proofErr w:type="spellStart"/>
+      <w:r>
+        <w:rPr>
+          <w:rFonts w:hint="cs"/>
+          <w:rtl/>
+        </w:rPr>
+        <w:t>פקטה</w:t>
+      </w:r>
+      <w:proofErr w:type="spellEnd"/>
+      <w:r>
+        <w:rPr>
+          <w:rFonts w:hint="cs"/>
+        </w:rPr>
+        <w:t xml:space="preserve">  </w:t>
+      </w:r>
+      <w:r>
+        <w:rPr>
+          <w:rFonts w:hint="cs"/>
+          <w:rtl/>
+        </w:rPr>
+        <w:t>או שלא הגיעה בסדר הנכון.</w:t>
+      </w:r>
+      <w:r>
+        <w:rPr>
+          <w:rFonts w:hint="cs"/>
+          <w:rtl/>
+        </w:rPr>
+        <w:t xml:space="preserve"> טוב לשיחות </w:t>
+      </w:r>
+      <w:proofErr w:type="spellStart"/>
+      <w:r>
+        <w:rPr>
+          <w:rFonts w:hint="cs"/>
+          <w:rtl/>
+        </w:rPr>
+        <w:t>ווצאפ</w:t>
+      </w:r>
+      <w:proofErr w:type="spellEnd"/>
+      <w:r>
+        <w:rPr>
+          <w:rFonts w:hint="cs"/>
+          <w:rtl/>
+        </w:rPr>
+        <w:t>.</w:t>
+      </w:r>
+      <w:r>
+        <w:rPr>
+          <w:rFonts w:hint="cs"/>
+          <w:rtl/>
+        </w:rPr>
+        <w:t xml:space="preserve"> </w:t>
+      </w:r>
+      <w:r>
+        <w:rPr>
+          <w:rFonts w:hint="cs"/>
+          <w:b/>
+          <w:bCs/>
+          <w:rtl/>
+        </w:rPr>
+        <w:t xml:space="preserve">ב. אין </w:t>
+      </w:r>
+      <w:r>
+        <w:rPr>
+          <w:rFonts w:hint="cs"/>
+          <w:b/>
+          <w:bCs/>
+          <w:rtl/>
+        </w:rPr>
+        <w:t>קשר בין הלקוח לשרת</w:t>
+      </w:r>
+      <w:r>
+        <w:rPr>
+          <w:rFonts w:hint="cs"/>
+          <w:b/>
+          <w:bCs/>
+          <w:rtl/>
+        </w:rPr>
+        <w:t xml:space="preserve"> </w:t>
+      </w:r>
+      <w:r>
+        <w:rPr>
+          <w:rFonts w:hint="cs"/>
+          <w:rtl/>
+        </w:rPr>
+        <w:t xml:space="preserve">ואין בדיקה עם הצד השני מוכן לקבל או לא לכן מהיר יותר אך פחות אמין.  </w:t>
+      </w:r>
+      <w:r>
+        <w:rPr>
+          <w:rFonts w:hint="cs"/>
+          <w:b/>
+          <w:bCs/>
+          <w:rtl/>
+        </w:rPr>
+        <w:t xml:space="preserve">ג. לא </w:t>
+      </w:r>
+      <w:r>
+        <w:rPr>
+          <w:rFonts w:hint="cs"/>
+          <w:b/>
+          <w:bCs/>
+          <w:rtl/>
+        </w:rPr>
+        <w:t xml:space="preserve">שומר על סדר הנתונים </w:t>
+      </w:r>
+      <w:r>
+        <w:rPr>
+          <w:rFonts w:hint="cs"/>
+          <w:rtl/>
+        </w:rPr>
+        <w:t xml:space="preserve">ואם חבילה נאבדה בדרך או לא נשלחה </w:t>
+      </w:r>
+      <w:r>
+        <w:rPr>
+          <w:rFonts w:hint="cs"/>
+          <w:rtl/>
+        </w:rPr>
+        <w:t xml:space="preserve"> </w:t>
+      </w:r>
+      <w:r>
+        <w:rPr>
+          <w:rFonts w:hint="cs"/>
+          <w:b/>
+          <w:bCs/>
+          <w:rtl/>
+        </w:rPr>
+        <w:t xml:space="preserve">לא </w:t>
+      </w:r>
+      <w:r>
+        <w:rPr>
+          <w:rFonts w:hint="cs"/>
+          <w:rtl/>
+        </w:rPr>
+        <w:t>ידאג לשלוח מחדש ולסדר את העברה.</w:t>
+      </w:r>
+      <w:r>
+        <w:rPr>
+          <w:rFonts w:hint="cs"/>
+          <w:rtl/>
+        </w:rPr>
+        <w:t xml:space="preserve"> </w:t>
+      </w:r>
+      <w:r>
+        <w:rPr>
+          <w:rFonts w:hint="cs"/>
+          <w:b/>
+          <w:bCs/>
+          <w:rtl/>
+        </w:rPr>
+        <w:t xml:space="preserve">ד. </w:t>
+      </w:r>
+      <w:r>
+        <w:rPr>
+          <w:rFonts w:hint="cs"/>
+          <w:b/>
+          <w:bCs/>
+          <w:rtl/>
+        </w:rPr>
+        <w:t xml:space="preserve"> ללא בקרת </w:t>
+      </w:r>
+      <w:r>
+        <w:rPr>
+          <w:rFonts w:hint="cs"/>
+          <w:b/>
+          <w:bCs/>
+          <w:rtl/>
+        </w:rPr>
+        <w:t xml:space="preserve">זרימה של הנתונים </w:t>
+      </w:r>
+      <w:r>
+        <w:rPr>
+          <w:rFonts w:hint="cs"/>
+          <w:rtl/>
+        </w:rPr>
+        <w:t>ולכן יכול לצאת מצב ש</w:t>
+      </w:r>
+      <w:r>
+        <w:rPr>
+          <w:rFonts w:hint="cs"/>
+          <w:rtl/>
+        </w:rPr>
+        <w:t>הצד המקבל</w:t>
+      </w:r>
+      <w:r>
+        <w:rPr>
+          <w:rFonts w:hint="cs"/>
+          <w:rtl/>
+        </w:rPr>
+        <w:t xml:space="preserve"> מוצף</w:t>
+      </w:r>
+      <w:r>
+        <w:rPr>
+          <w:rFonts w:hint="cs"/>
+          <w:rtl/>
+        </w:rPr>
+        <w:t>.</w:t>
+      </w:r>
+    </w:p>
+    <w:p>
+      <w:pPr>
+        <w:pStyle w:val="NormalWeb"/>
+        <w:bidi/>
+        <w:ind w:left="720" w:firstLine="273"/>
+        <w:rPr>
+          <w:rtl/>
+        </w:rPr>
+      </w:pPr>
+      <w:r>
+        <w:rPr>
+          <w:rFonts w:hint="cs"/>
+        </w:rPr>
+        <w:lastRenderedPageBreak/>
+        <w:t xml:space="preserve">ICMP   </w:t>
+      </w:r>
+      <w:r>
+        <w:rPr>
+          <w:rFonts w:hint="cs"/>
+          <w:rtl/>
+        </w:rPr>
+        <w:t xml:space="preserve">- </w:t>
+      </w:r>
+      <w:r>
+        <w:rPr>
+          <w:rFonts w:hint="cs"/>
+          <w:rtl/>
+        </w:rPr>
+        <w:t>אינו מיועד להעברת נתונים אלא לבקרה ומציאת תקלות ול</w:t>
+      </w:r>
+      <w:r>
+        <w:rPr>
+          <w:rtl/>
+        </w:rPr>
+        <w:t>ניהול רשתות</w:t>
+      </w:r>
+      <w:r>
+        <w:rPr>
+          <w:rFonts w:hint="cs"/>
+          <w:rtl/>
+        </w:rPr>
+        <w:t>.</w:t>
+      </w:r>
+    </w:p>
+    <w:p>
+      <w:pPr>
+        <w:pStyle w:val="NormalWeb"/>
+        <w:numPr>
+          <w:ilvl w:val="0"/>
+          <w:numId w:val="10"/>
+        </w:numPr>
+        <w:bidi/>
+        <w:rPr>
           <w:rtl/>
         </w:rPr>
       </w:pPr>
@@ -1800,10 +2526,24 @@
           <w:rFonts w:hint="cs"/>
           <w:rtl/>
         </w:rPr>
-        <w:t xml:space="preserve"> נשלח לשרת ה</w:t>
-      </w:r>
-      <w:r>
-        <w:t xml:space="preserve">   </w:t>
+        <w:t xml:space="preserve"> דבר ראשון </w:t>
+      </w:r>
+      <w:r>
+        <w:rPr>
+          <w:rFonts w:hint="cs"/>
+          <w:rtl/>
+        </w:rPr>
+        <w:t xml:space="preserve"> </w:t>
+      </w:r>
+      <w:r>
+        <w:rPr>
+          <w:rFonts w:hint="cs"/>
+          <w:rtl/>
+        </w:rPr>
+        <w:t>נשלח לשרת ה</w:t>
+      </w:r>
+      <w:r>
+        <w:t xml:space="preserve">  </w:t>
       </w:r>
       <w:proofErr w:type="spellStart"/>
       <w:r>
@@ -1846,7 +2586,202 @@
           <w:rFonts w:hint="cs"/>
           <w:rtl/>
         </w:rPr>
-        <w:t xml:space="preserve">. ואז לפי הפרוטוקול מבצעים חיבור לשרת על ידי בקשת </w:t>
+        <w:t xml:space="preserve">. </w:t>
+      </w:r>
+      <w:r>
+        <w:rPr>
+          <w:rFonts w:hint="cs"/>
+          <w:rtl/>
+        </w:rPr>
+        <w:t>אם לא נמצא במטמון א</w:t>
+      </w:r>
+      <w:r>
+        <w:t xml:space="preserve">, </w:t>
+      </w:r>
+      <w:r>
+        <w:rPr>
+          <w:rtl/>
+        </w:rPr>
+        <w:t>המחשב מעביר את הבקשה לשרת ה</w:t>
+      </w:r>
+      <w:r>
+        <w:t xml:space="preserve">-DNS </w:t>
+      </w:r>
+      <w:r>
+        <w:rPr>
+          <w:rtl/>
+        </w:rPr>
+        <w:t>של ספק האינטרנט</w:t>
+      </w:r>
+      <w:r>
+        <w:rPr>
+          <w:rFonts w:hint="cs"/>
+          <w:rtl/>
+        </w:rPr>
+        <w:t xml:space="preserve"> </w:t>
+      </w:r>
+      <w:r>
+        <w:t>.</w:t>
+      </w:r>
+      <w:r>
+        <w:rPr>
+          <w:rtl/>
+        </w:rPr>
+        <w:t xml:space="preserve">המחשב שולח את הבקשה </w:t>
+      </w:r>
+      <w:r>
+        <w:rPr>
+          <w:rFonts w:hint="cs"/>
+          <w:rtl/>
+        </w:rPr>
+        <w:t>ל</w:t>
+      </w:r>
+      <w:r>
+        <w:rPr>
+          <w:rtl/>
+        </w:rPr>
+        <w:t xml:space="preserve">כתובת של </w:t>
+      </w:r>
+      <w:proofErr w:type="spellStart"/>
+      <w:r>
+        <w:rPr>
+          <w:rtl/>
+        </w:rPr>
+        <w:t>הראוטר</w:t>
+      </w:r>
+      <w:proofErr w:type="spellEnd"/>
+      <w:r>
+        <w:t xml:space="preserve"> </w:t>
+      </w:r>
+      <w:r>
+        <w:t xml:space="preserve">, </w:t>
+      </w:r>
+      <w:proofErr w:type="spellStart"/>
+      <w:r>
+        <w:rPr>
+          <w:rtl/>
+        </w:rPr>
+        <w:t>הראוטר</w:t>
+      </w:r>
+      <w:proofErr w:type="spellEnd"/>
+      <w:r>
+        <w:rPr>
+          <w:rtl/>
+        </w:rPr>
+        <w:t xml:space="preserve"> צריך לתרגם אותן לכתובת</w:t>
+      </w:r>
+      <w:r>
+        <w:t xml:space="preserve"> </w:t>
+      </w:r>
+      <w:r>
+        <w:t>IP</w:t>
+      </w:r>
+      <w:r>
+        <w:rPr>
+          <w:b/>
+          <w:bCs/>
+        </w:rPr>
+        <w:t xml:space="preserve"> </w:t>
+      </w:r>
+      <w:r>
+        <w:rPr>
+          <w:rStyle w:val="a4"/>
+          <w:b w:val="0"/>
+          <w:bCs w:val="0"/>
+          <w:rtl/>
+        </w:rPr>
+        <w:t>ציבורית</w:t>
+      </w:r>
+      <w:r>
+        <w:rPr>
+          <w:rtl/>
+        </w:rPr>
+        <w:t xml:space="preserve"> אחת</w:t>
+      </w:r>
+      <w:r>
+        <w:rPr>
+          <w:rFonts w:hint="cs"/>
+          <w:rtl/>
+        </w:rPr>
+        <w:t xml:space="preserve"> ,ואז </w:t>
+      </w:r>
+      <w:r>
+        <w:rPr>
+          <w:rtl/>
+        </w:rPr>
+        <w:t>הוא רושם בטבלת</w:t>
+      </w:r>
+      <w:r>
+        <w:t xml:space="preserve"> NA</w:t>
+      </w:r>
+      <w:r>
+        <w:rPr>
+          <w:rFonts w:hint="cs"/>
+        </w:rPr>
+        <w:t>T</w:t>
+      </w:r>
+      <w:r>
+        <w:t xml:space="preserve"> </w:t>
+      </w:r>
+      <w:r>
+        <w:rPr>
+          <w:rtl/>
+        </w:rPr>
+        <w:t>פורט</w:t>
+      </w:r>
+      <w:r>
+        <w:t xml:space="preserve"> X </w:t>
+      </w:r>
+      <w:r>
+        <w:rPr>
+          <w:rtl/>
+        </w:rPr>
+        <w:t xml:space="preserve">שייך למחשב </w:t>
+      </w:r>
+      <w:r>
+        <w:rPr>
+          <w:rFonts w:hint="cs"/>
+        </w:rPr>
+        <w:t>Y</w:t>
+      </w:r>
+      <w:r>
+        <w:rPr>
+          <w:rFonts w:hint="cs"/>
+          <w:rtl/>
+        </w:rPr>
+        <w:t>.</w:t>
+      </w:r>
+      <w:r>
+        <w:rPr>
+          <w:rFonts w:hint="cs"/>
+          <w:rtl/>
+        </w:rPr>
+        <w:t xml:space="preserve"> לפי הפרוטוקול </w:t>
+      </w:r>
+      <w:r>
+        <w:rPr>
+          <w:rFonts w:hint="cs"/>
+          <w:rtl/>
+        </w:rPr>
+        <w:t>אם משתמשים ב-</w:t>
+      </w:r>
+      <w:proofErr w:type="spellStart"/>
+      <w:r>
+        <w:t>tcp</w:t>
+      </w:r>
+      <w:proofErr w:type="spellEnd"/>
+      <w:r>
+        <w:t xml:space="preserve"> </w:t>
+      </w:r>
+      <w:r>
+        <w:tab/>
+      </w:r>
+      <w:r>
+        <w:rPr>
+          <w:rFonts w:hint="cs"/>
+          <w:rtl/>
+        </w:rPr>
+        <w:t xml:space="preserve">מבצעים חיבור לשרת על ידי בקשת </w:t>
       </w:r>
       <w:r>
         <w:rPr>
@@ -3491,6 +4426,17 @@
       <w:szCs w:val="24"/>
     </w:rPr>
   </w:style>
+  <w:style w:type="character" w:styleId="a4">
+    <w:name w:val="Strong"/>
+    <w:basedOn w:val="a0"/>
+    <w:uiPriority w:val="22"/>
+    <w:qFormat/>
+    <w:rsid w:val="000D7D11"/>
+    <w:rPr>
+      <w:b/>
+      <w:bCs/>
+    </w:rPr>
+  </w:style>
 </w:styles>
 </file>
 

</xml_diff>